<commit_message>
Edited "Account Type" for user clarity
</commit_message>
<xml_diff>
--- a/FSDP_Account_Request.docx
+++ b/FSDP_Account_Request.docx
@@ -1,6 +1,6 @@
 
 <file path=word/document.xml><?xml version="1.0" encoding="utf-8"?>
-<w:document xmlns:wpc="http://schemas.microsoft.com/office/word/2010/wordprocessingCanvas" xmlns:cx="http://schemas.microsoft.com/office/drawing/2014/chartex" xmlns:cx1="http://schemas.microsoft.com/office/drawing/2015/9/8/chartex" xmlns:cx2="http://schemas.microsoft.com/office/drawing/2015/10/21/chartex" xmlns:cx3="http://schemas.microsoft.com/office/drawing/2016/5/9/chartex" xmlns:cx4="http://schemas.microsoft.com/office/drawing/2016/5/10/chartex" xmlns:cx5="http://schemas.microsoft.com/office/drawing/2016/5/11/chartex" xmlns:cx6="http://schemas.microsoft.com/office/drawing/2016/5/12/chartex" xmlns:cx7="http://schemas.microsoft.com/office/drawing/2016/5/13/chartex" xmlns:cx8="http://schemas.microsoft.com/office/drawing/2016/5/14/chartex" xmlns:mc="http://schemas.openxmlformats.org/markup-compatibility/2006" xmlns:aink="http://schemas.microsoft.com/office/drawing/2016/ink" xmlns:am3d="http://schemas.microsoft.com/office/drawing/2017/model3d" xmlns:o="urn:schemas-microsoft-com:office:office" xmlns:r="http://schemas.openxmlformats.org/officeDocument/2006/relationships" xmlns:m="http://schemas.openxmlformats.org/officeDocument/2006/math" xmlns:v="urn:schemas-microsoft-com:vml" xmlns:wp14="http://schemas.microsoft.com/office/word/2010/wordprocessingDrawing" xmlns:wp="http://schemas.openxmlformats.org/drawingml/2006/wordprocessingDrawing" xmlns:w10="urn:schemas-microsoft-com:office:word" xmlns:w="http://schemas.openxmlformats.org/wordprocessingml/2006/main" xmlns:w14="http://schemas.microsoft.com/office/word/2010/wordml" xmlns:w15="http://schemas.microsoft.com/office/word/2012/wordml" xmlns:w16cid="http://schemas.microsoft.com/office/word/2016/wordml/cid" xmlns:w16se="http://schemas.microsoft.com/office/word/2015/wordml/symex" xmlns:wpg="http://schemas.microsoft.com/office/word/2010/wordprocessingGroup" xmlns:wpi="http://schemas.microsoft.com/office/word/2010/wordprocessingInk" xmlns:wne="http://schemas.microsoft.com/office/word/2006/wordml" xmlns:wps="http://schemas.microsoft.com/office/word/2010/wordprocessingShape" mc:Ignorable="w14 w15 w16se w16cid wp14">
+<w:document xmlns:wpc="http://schemas.microsoft.com/office/word/2010/wordprocessingCanvas" xmlns:cx="http://schemas.microsoft.com/office/drawing/2014/chartex" xmlns:cx1="http://schemas.microsoft.com/office/drawing/2015/9/8/chartex" xmlns:cx2="http://schemas.microsoft.com/office/drawing/2015/10/21/chartex" xmlns:cx3="http://schemas.microsoft.com/office/drawing/2016/5/9/chartex" xmlns:cx4="http://schemas.microsoft.com/office/drawing/2016/5/10/chartex" xmlns:cx5="http://schemas.microsoft.com/office/drawing/2016/5/11/chartex" xmlns:cx6="http://schemas.microsoft.com/office/drawing/2016/5/12/chartex" xmlns:cx7="http://schemas.microsoft.com/office/drawing/2016/5/13/chartex" xmlns:cx8="http://schemas.microsoft.com/office/drawing/2016/5/14/chartex" xmlns:mc="http://schemas.openxmlformats.org/markup-compatibility/2006" xmlns:aink="http://schemas.microsoft.com/office/drawing/2016/ink" xmlns:am3d="http://schemas.microsoft.com/office/drawing/2017/model3d" xmlns:o="urn:schemas-microsoft-com:office:office" xmlns:r="http://schemas.openxmlformats.org/officeDocument/2006/relationships" xmlns:m="http://schemas.openxmlformats.org/officeDocument/2006/math" xmlns:v="urn:schemas-microsoft-com:vml" xmlns:wp14="http://schemas.microsoft.com/office/word/2010/wordprocessingDrawing" xmlns:wp="http://schemas.openxmlformats.org/drawingml/2006/wordprocessingDrawing" xmlns:w10="urn:schemas-microsoft-com:office:word" xmlns:w="http://schemas.openxmlformats.org/wordprocessingml/2006/main" xmlns:w14="http://schemas.microsoft.com/office/word/2010/wordml" xmlns:w15="http://schemas.microsoft.com/office/word/2012/wordml" xmlns:w16cid="http://schemas.microsoft.com/office/word/2016/wordml/cid" xmlns:w16se="http://schemas.microsoft.com/office/word/2015/wordml/symex" xmlns:wpg="http://schemas.microsoft.com/office/word/2010/wordprocessingGroup" xmlns:wpi="http://schemas.microsoft.com/office/word/2010/wordprocessingInk" xmlns:wne="http://schemas.microsoft.com/office/word/2006/wordml" xmlns:wps="http://schemas.microsoft.com/office/word/2010/wordprocessingShape" xmlns:a="http://schemas.openxmlformats.org/drawingml/2006/main" xmlns:pic="http://schemas.openxmlformats.org/drawingml/2006/picture" xmlns:a14="http://schemas.microsoft.com/office/drawing/2010/main" mc:Ignorable="w14 w15 w16se w16cid wp14">
   <w:body>
     <w:p>
       <w:r>
@@ -57,6 +57,10 @@
           </wp:anchor>
         </w:drawing>
       </w:r>
+      <w:r>
+        <w:rPr/>
+        <w:t/>
+      </w:r>
     </w:p>
     <w:p>
       <w:pPr>
@@ -237,80 +241,40 @@
           <w:szCs w:val="24"/>
         </w:rPr>
         <w:tab/>
+      </w:r>
+      <w:r>
+        <w:rPr>
+          <w:sz w:val="24"/>
+          <w:szCs w:val="24"/>
+        </w:rPr>
         <w:t>______________________________________________</w:t>
       </w:r>
     </w:p>
     <w:p>
       <w:pPr>
-        <w:jc w:val="both"/>
-        <w:rPr>
-          <w:sz w:val="24"/>
-          <w:szCs w:val="24"/>
-        </w:rPr>
-      </w:pPr>
-      <w:r>
-        <w:rPr>
-          <w:sz w:val="24"/>
-          <w:szCs w:val="24"/>
-        </w:rPr>
-        <w:t>Account Type</w:t>
-      </w:r>
-      <w:r>
-        <w:rPr>
-          <w:sz w:val="24"/>
-          <w:szCs w:val="24"/>
-        </w:rPr>
-        <w:t>:</w:t>
-      </w:r>
-      <w:r>
-        <w:rPr>
-          <w:sz w:val="24"/>
-          <w:szCs w:val="24"/>
-        </w:rPr>
-        <w:tab/>
-      </w:r>
-      <w:r>
-        <w:rPr>
-          <w:sz w:val="24"/>
-          <w:szCs w:val="24"/>
-        </w:rPr>
-        <w:tab/>
-      </w:r>
-      <w:r>
-        <w:rPr>
-          <w:sz w:val="24"/>
-          <w:szCs w:val="24"/>
-        </w:rPr>
-        <w:tab/>
-      </w:r>
-      <w:r>
-        <w:rPr>
-          <w:sz w:val="24"/>
-          <w:szCs w:val="24"/>
-        </w:rPr>
-        <w:tab/>
-        <w:t>_</w:t>
-      </w:r>
-      <w:r>
-        <w:rPr>
-          <w:sz w:val="24"/>
-          <w:szCs w:val="24"/>
-        </w:rPr>
-        <w:t>_</w:t>
-      </w:r>
-      <w:r>
-        <w:rPr>
-          <w:sz w:val="24"/>
-          <w:szCs w:val="24"/>
-        </w:rPr>
-        <w:t>_</w:t>
-      </w:r>
-      <w:r>
-        <w:rPr>
-          <w:sz w:val="24"/>
-          <w:szCs w:val="24"/>
-        </w:rPr>
-        <w:t xml:space="preserve"> Individual</w:t>
+        <w:pStyle w:val="Normal"/>
+        <w:bidi w:val="0"/>
+        <w:spacing w:before="0" w:beforeAutospacing="off" w:after="160" w:afterAutospacing="off" w:line="259" w:lineRule="auto"/>
+        <w:ind w:left="0" w:right="0"/>
+        <w:jc w:val="both"/>
+        <w:rPr>
+          <w:sz w:val="24"/>
+          <w:szCs w:val="24"/>
+        </w:rPr>
+      </w:pPr>
+      <w:r>
+        <w:rPr>
+          <w:sz w:val="24"/>
+          <w:szCs w:val="24"/>
+        </w:rPr>
+        <w:t>Associated with a Company</w:t>
+      </w:r>
+      <w:r>
+        <w:rPr>
+          <w:sz w:val="24"/>
+          <w:szCs w:val="24"/>
+        </w:rPr>
+        <w:t>?</w:t>
       </w:r>
       <w:r>
         <w:rPr>
@@ -319,28 +283,19 @@
         </w:rPr>
         <w:t xml:space="preserve"> </w:t>
       </w:r>
-      <w:bookmarkStart w:id="0" w:name="_GoBack"/>
-      <w:bookmarkEnd w:id="0"/>
-      <w:r>
-        <w:rPr>
-          <w:sz w:val="24"/>
-          <w:szCs w:val="24"/>
-        </w:rPr>
-        <w:t xml:space="preserve">  _</w:t>
-      </w:r>
-      <w:r>
-        <w:rPr>
-          <w:sz w:val="24"/>
-          <w:szCs w:val="24"/>
-        </w:rPr>
-        <w:t>_</w:t>
-      </w:r>
-      <w:r>
-        <w:rPr>
-          <w:sz w:val="24"/>
-          <w:szCs w:val="24"/>
-        </w:rPr>
-        <w:t>_ Company</w:t>
+      <w:r>
+        <w:rPr>
+          <w:sz w:val="24"/>
+          <w:szCs w:val="24"/>
+        </w:rPr>
+        <w:t xml:space="preserve">             </w:t>
+      </w:r>
+      <w:r>
+        <w:rPr>
+          <w:sz w:val="24"/>
+          <w:szCs w:val="24"/>
+        </w:rPr>
+        <w:t xml:space="preserve">  ___Yes ___No</w:t>
       </w:r>
     </w:p>
     <w:p>
@@ -378,6 +333,12 @@
           <w:szCs w:val="24"/>
         </w:rPr>
         <w:tab/>
+      </w:r>
+      <w:r>
+        <w:rPr>
+          <w:sz w:val="24"/>
+          <w:szCs w:val="24"/>
+        </w:rPr>
         <w:t>______________________________________________</w:t>
       </w:r>
     </w:p>
@@ -409,6 +370,12 @@
           <w:szCs w:val="24"/>
         </w:rPr>
         <w:tab/>
+      </w:r>
+      <w:r>
+        <w:rPr>
+          <w:sz w:val="24"/>
+          <w:szCs w:val="24"/>
+        </w:rPr>
         <w:t>______________________________________________</w:t>
       </w:r>
     </w:p>
@@ -458,6 +425,12 @@
           <w:szCs w:val="24"/>
         </w:rPr>
         <w:tab/>
+      </w:r>
+      <w:r>
+        <w:rPr>
+          <w:sz w:val="24"/>
+          <w:szCs w:val="24"/>
+        </w:rPr>
         <w:t>______________________________________________</w:t>
       </w:r>
     </w:p>
@@ -489,6 +462,12 @@
           <w:szCs w:val="24"/>
         </w:rPr>
         <w:tab/>
+      </w:r>
+      <w:r>
+        <w:rPr>
+          <w:sz w:val="24"/>
+          <w:szCs w:val="24"/>
+        </w:rPr>
         <w:t>______________________________________________</w:t>
       </w:r>
     </w:p>
@@ -513,6 +492,12 @@
           <w:szCs w:val="24"/>
         </w:rPr>
         <w:tab/>
+      </w:r>
+      <w:r>
+        <w:rPr>
+          <w:sz w:val="24"/>
+          <w:szCs w:val="24"/>
+        </w:rPr>
         <w:t>______________________________________________</w:t>
       </w:r>
     </w:p>
@@ -637,7 +622,7 @@
       <w:r>
         <w:t xml:space="preserve"> </w:t>
       </w:r>
-      <w:hyperlink r:id="rId6" w:history="1">
+      <w:hyperlink w:history="1" r:id="rId6">
         <w:r>
           <w:rPr>
             <w:rStyle w:val="Hyperlink"/>
@@ -706,7 +691,7 @@
       </w:r>
     </w:p>
     <w:sectPr>
-      <w:pgSz w:w="12240" w:h="15840"/>
+      <w:pgSz w:w="12240" w:h="15840" w:orient="portrait"/>
       <w:pgMar w:top="1440" w:right="1440" w:bottom="1440" w:left="1440" w:header="720" w:footer="720" w:gutter="0"/>
       <w:cols w:space="720"/>
       <w:docGrid w:linePitch="360"/>
@@ -814,11 +799,11 @@
 </file>
 
 <file path=word/styles.xml><?xml version="1.0" encoding="utf-8"?>
-<w:styles xmlns:mc="http://schemas.openxmlformats.org/markup-compatibility/2006" xmlns:r="http://schemas.openxmlformats.org/officeDocument/2006/relationships" xmlns:w="http://schemas.openxmlformats.org/wordprocessingml/2006/main" xmlns:w14="http://schemas.microsoft.com/office/word/2010/wordml" xmlns:w15="http://schemas.microsoft.com/office/word/2012/wordml" xmlns:w16cid="http://schemas.microsoft.com/office/word/2016/wordml/cid" xmlns:w16se="http://schemas.microsoft.com/office/word/2015/wordml/symex" mc:Ignorable="w14 w15 w16se w16cid">
+<w:styles xmlns:wp14="http://schemas.microsoft.com/office/word/2010/wordprocessingDrawing" xmlns:mc="http://schemas.openxmlformats.org/markup-compatibility/2006" xmlns:r="http://schemas.openxmlformats.org/officeDocument/2006/relationships" xmlns:w="http://schemas.openxmlformats.org/wordprocessingml/2006/main" xmlns:w14="http://schemas.microsoft.com/office/word/2010/wordml" xmlns:w15="http://schemas.microsoft.com/office/word/2012/wordml" xmlns:w16cid="http://schemas.microsoft.com/office/word/2016/wordml/cid" xmlns:w16se="http://schemas.microsoft.com/office/word/2015/wordml/symex" mc:Ignorable="w14 w15 w16se w16cid wp14">
   <w:docDefaults>
     <w:rPrDefault>
       <w:rPr>
-        <w:rFonts w:asciiTheme="minorHAnsi" w:eastAsiaTheme="minorHAnsi" w:hAnsiTheme="minorHAnsi" w:cstheme="minorBidi"/>
+        <w:rFonts w:asciiTheme="minorHAnsi" w:hAnsiTheme="minorHAnsi" w:eastAsiaTheme="minorHAnsi" w:cstheme="minorBidi"/>
         <w:sz w:val="22"/>
         <w:szCs w:val="22"/>
         <w:lang w:val="en-US" w:eastAsia="en-US" w:bidi="ar-SA"/>
@@ -833,14 +818,14 @@
   <w:latentStyles w:defLockedState="0" w:defUIPriority="99" w:defSemiHidden="0" w:defUnhideWhenUsed="0" w:defQFormat="0" w:count="376">
     <w:lsdException w:name="Normal" w:uiPriority="0" w:qFormat="1"/>
     <w:lsdException w:name="heading 1" w:uiPriority="9" w:qFormat="1"/>
-    <w:lsdException w:name="heading 2" w:semiHidden="1" w:uiPriority="9" w:unhideWhenUsed="1" w:qFormat="1"/>
-    <w:lsdException w:name="heading 3" w:semiHidden="1" w:uiPriority="9" w:unhideWhenUsed="1" w:qFormat="1"/>
-    <w:lsdException w:name="heading 4" w:semiHidden="1" w:uiPriority="9" w:unhideWhenUsed="1" w:qFormat="1"/>
-    <w:lsdException w:name="heading 5" w:semiHidden="1" w:uiPriority="9" w:unhideWhenUsed="1" w:qFormat="1"/>
-    <w:lsdException w:name="heading 6" w:semiHidden="1" w:uiPriority="9" w:unhideWhenUsed="1" w:qFormat="1"/>
-    <w:lsdException w:name="heading 7" w:semiHidden="1" w:uiPriority="9" w:unhideWhenUsed="1" w:qFormat="1"/>
-    <w:lsdException w:name="heading 8" w:semiHidden="1" w:uiPriority="9" w:unhideWhenUsed="1" w:qFormat="1"/>
-    <w:lsdException w:name="heading 9" w:semiHidden="1" w:uiPriority="9" w:unhideWhenUsed="1" w:qFormat="1"/>
+    <w:lsdException w:name="heading 2" w:uiPriority="9" w:semiHidden="1" w:unhideWhenUsed="1" w:qFormat="1"/>
+    <w:lsdException w:name="heading 3" w:uiPriority="9" w:semiHidden="1" w:unhideWhenUsed="1" w:qFormat="1"/>
+    <w:lsdException w:name="heading 4" w:uiPriority="9" w:semiHidden="1" w:unhideWhenUsed="1" w:qFormat="1"/>
+    <w:lsdException w:name="heading 5" w:uiPriority="9" w:semiHidden="1" w:unhideWhenUsed="1" w:qFormat="1"/>
+    <w:lsdException w:name="heading 6" w:uiPriority="9" w:semiHidden="1" w:unhideWhenUsed="1" w:qFormat="1"/>
+    <w:lsdException w:name="heading 7" w:uiPriority="9" w:semiHidden="1" w:unhideWhenUsed="1" w:qFormat="1"/>
+    <w:lsdException w:name="heading 8" w:uiPriority="9" w:semiHidden="1" w:unhideWhenUsed="1" w:qFormat="1"/>
+    <w:lsdException w:name="heading 9" w:uiPriority="9" w:semiHidden="1" w:unhideWhenUsed="1" w:qFormat="1"/>
     <w:lsdException w:name="index 1" w:semiHidden="1" w:unhideWhenUsed="1"/>
     <w:lsdException w:name="index 2" w:semiHidden="1" w:unhideWhenUsed="1"/>
     <w:lsdException w:name="index 3" w:semiHidden="1" w:unhideWhenUsed="1"/>
@@ -850,22 +835,22 @@
     <w:lsdException w:name="index 7" w:semiHidden="1" w:unhideWhenUsed="1"/>
     <w:lsdException w:name="index 8" w:semiHidden="1" w:unhideWhenUsed="1"/>
     <w:lsdException w:name="index 9" w:semiHidden="1" w:unhideWhenUsed="1"/>
-    <w:lsdException w:name="toc 1" w:semiHidden="1" w:uiPriority="39" w:unhideWhenUsed="1"/>
-    <w:lsdException w:name="toc 2" w:semiHidden="1" w:uiPriority="39" w:unhideWhenUsed="1"/>
-    <w:lsdException w:name="toc 3" w:semiHidden="1" w:uiPriority="39" w:unhideWhenUsed="1"/>
-    <w:lsdException w:name="toc 4" w:semiHidden="1" w:uiPriority="39" w:unhideWhenUsed="1"/>
-    <w:lsdException w:name="toc 5" w:semiHidden="1" w:uiPriority="39" w:unhideWhenUsed="1"/>
-    <w:lsdException w:name="toc 6" w:semiHidden="1" w:uiPriority="39" w:unhideWhenUsed="1"/>
-    <w:lsdException w:name="toc 7" w:semiHidden="1" w:uiPriority="39" w:unhideWhenUsed="1"/>
-    <w:lsdException w:name="toc 8" w:semiHidden="1" w:uiPriority="39" w:unhideWhenUsed="1"/>
-    <w:lsdException w:name="toc 9" w:semiHidden="1" w:uiPriority="39" w:unhideWhenUsed="1"/>
+    <w:lsdException w:name="toc 1" w:uiPriority="39" w:semiHidden="1" w:unhideWhenUsed="1"/>
+    <w:lsdException w:name="toc 2" w:uiPriority="39" w:semiHidden="1" w:unhideWhenUsed="1"/>
+    <w:lsdException w:name="toc 3" w:uiPriority="39" w:semiHidden="1" w:unhideWhenUsed="1"/>
+    <w:lsdException w:name="toc 4" w:uiPriority="39" w:semiHidden="1" w:unhideWhenUsed="1"/>
+    <w:lsdException w:name="toc 5" w:uiPriority="39" w:semiHidden="1" w:unhideWhenUsed="1"/>
+    <w:lsdException w:name="toc 6" w:uiPriority="39" w:semiHidden="1" w:unhideWhenUsed="1"/>
+    <w:lsdException w:name="toc 7" w:uiPriority="39" w:semiHidden="1" w:unhideWhenUsed="1"/>
+    <w:lsdException w:name="toc 8" w:uiPriority="39" w:semiHidden="1" w:unhideWhenUsed="1"/>
+    <w:lsdException w:name="toc 9" w:uiPriority="39" w:semiHidden="1" w:unhideWhenUsed="1"/>
     <w:lsdException w:name="Normal Indent" w:semiHidden="1" w:unhideWhenUsed="1"/>
     <w:lsdException w:name="footnote text" w:semiHidden="1" w:unhideWhenUsed="1"/>
     <w:lsdException w:name="annotation text" w:semiHidden="1" w:unhideWhenUsed="1"/>
     <w:lsdException w:name="header" w:semiHidden="1" w:unhideWhenUsed="1"/>
     <w:lsdException w:name="footer" w:semiHidden="1" w:unhideWhenUsed="1"/>
     <w:lsdException w:name="index heading" w:semiHidden="1" w:unhideWhenUsed="1"/>
-    <w:lsdException w:name="caption" w:semiHidden="1" w:uiPriority="35" w:unhideWhenUsed="1" w:qFormat="1"/>
+    <w:lsdException w:name="caption" w:uiPriority="35" w:semiHidden="1" w:unhideWhenUsed="1" w:qFormat="1"/>
     <w:lsdException w:name="table of figures" w:semiHidden="1" w:unhideWhenUsed="1"/>
     <w:lsdException w:name="envelope address" w:semiHidden="1" w:unhideWhenUsed="1"/>
     <w:lsdException w:name="envelope return" w:semiHidden="1" w:unhideWhenUsed="1"/>
@@ -896,7 +881,7 @@
     <w:lsdException w:name="Title" w:uiPriority="10" w:qFormat="1"/>
     <w:lsdException w:name="Closing" w:semiHidden="1" w:unhideWhenUsed="1"/>
     <w:lsdException w:name="Signature" w:semiHidden="1" w:unhideWhenUsed="1"/>
-    <w:lsdException w:name="Default Paragraph Font" w:semiHidden="1" w:uiPriority="1" w:unhideWhenUsed="1"/>
+    <w:lsdException w:name="Default Paragraph Font" w:uiPriority="1" w:semiHidden="1" w:unhideWhenUsed="1"/>
     <w:lsdException w:name="Body Text" w:semiHidden="1" w:unhideWhenUsed="1"/>
     <w:lsdException w:name="Body Text Indent" w:semiHidden="1" w:unhideWhenUsed="1"/>
     <w:lsdException w:name="List Continue" w:semiHidden="1" w:unhideWhenUsed="1"/>
@@ -1096,8 +1081,8 @@
     <w:lsdException w:name="Subtle Reference" w:uiPriority="31" w:qFormat="1"/>
     <w:lsdException w:name="Intense Reference" w:uiPriority="32" w:qFormat="1"/>
     <w:lsdException w:name="Book Title" w:uiPriority="33" w:qFormat="1"/>
-    <w:lsdException w:name="Bibliography" w:semiHidden="1" w:uiPriority="37" w:unhideWhenUsed="1"/>
-    <w:lsdException w:name="TOC Heading" w:semiHidden="1" w:uiPriority="39" w:unhideWhenUsed="1" w:qFormat="1"/>
+    <w:lsdException w:name="Bibliography" w:uiPriority="37" w:semiHidden="1" w:unhideWhenUsed="1"/>
+    <w:lsdException w:name="TOC Heading" w:uiPriority="39" w:semiHidden="1" w:unhideWhenUsed="1" w:qFormat="1"/>
     <w:lsdException w:name="Plain Table 1" w:uiPriority="41"/>
     <w:lsdException w:name="Plain Table 2" w:uiPriority="42"/>
     <w:lsdException w:name="Plain Table 3" w:uiPriority="43"/>
@@ -1208,17 +1193,17 @@
     <w:lsdException w:name="Unresolved Mention" w:semiHidden="1" w:unhideWhenUsed="1"/>
     <w:lsdException w:name="Smart Link" w:semiHidden="1" w:unhideWhenUsed="1"/>
   </w:latentStyles>
-  <w:style w:type="paragraph" w:default="1" w:styleId="Normal">
+  <w:style w:type="paragraph" w:styleId="Normal" w:default="1">
     <w:name w:val="Normal"/>
     <w:qFormat/>
   </w:style>
-  <w:style w:type="character" w:default="1" w:styleId="DefaultParagraphFont">
+  <w:style w:type="character" w:styleId="DefaultParagraphFont" w:default="1">
     <w:name w:val="Default Paragraph Font"/>
     <w:uiPriority w:val="1"/>
     <w:semiHidden/>
     <w:unhideWhenUsed/>
   </w:style>
-  <w:style w:type="table" w:default="1" w:styleId="TableNormal">
+  <w:style w:type="table" w:styleId="TableNormal" w:default="1">
     <w:name w:val="Normal Table"/>
     <w:uiPriority w:val="99"/>
     <w:semiHidden/>
@@ -1233,7 +1218,7 @@
       </w:tblCellMar>
     </w:tblPr>
   </w:style>
-  <w:style w:type="numbering" w:default="1" w:styleId="NoList">
+  <w:style w:type="numbering" w:styleId="NoList" w:default="1">
     <w:name w:val="No List"/>
     <w:uiPriority w:val="99"/>
     <w:semiHidden/>

</xml_diff>